<commit_message>
Added documentation in SkillsTracker.Build
</commit_message>
<xml_diff>
--- a/SkillsTracker.Build/Continuous_Integration_with_Cruise_Control.docx
+++ b/SkillsTracker.Build/Continuous_Integration_with_Cruise_Control.docx
@@ -5,11 +5,13 @@
     <w:p>
       <w:pPr>
         <w:rPr>
+          <w:b/>
           <w:u w:val="single"/>
         </w:rPr>
       </w:pPr>
       <w:r>
         <w:rPr>
+          <w:b/>
           <w:u w:val="single"/>
         </w:rPr>
         <w:t>Continuous Integration with Cruise Control.NET</w:t>
@@ -31,19 +33,7 @@
           <w:rPr>
             <w:rStyle w:val="Hyperlink"/>
           </w:rPr>
-          <w:t>http://localhost/ccnet/ViewFar</w:t>
-        </w:r>
-        <w:r>
-          <w:rPr>
-            <w:rStyle w:val="Hyperlink"/>
-          </w:rPr>
-          <w:t>m</w:t>
-        </w:r>
-        <w:r>
-          <w:rPr>
-            <w:rStyle w:val="Hyperlink"/>
-          </w:rPr>
-          <w:t>Report.aspx</w:t>
+          <w:t>http://localhost/ccnet/ViewFarmReport.aspx</w:t>
         </w:r>
       </w:hyperlink>
     </w:p>

</xml_diff>